<commit_message>
se agrego la diapositiva de telecomunicaciones
</commit_message>
<xml_diff>
--- a/9°A/Telecomunicaciones/RA-9A-U4-E2.docx
+++ b/9°A/Telecomunicaciones/RA-9A-U4-E2.docx
@@ -3051,11 +3051,9 @@
       <w:r>
         <w:t xml:space="preserve">Las microondas están definidas como un tipo de onda electromagnética, cuya propagación puede efectuarse por el interior de tubos metálicos. Para la comunicación de microondas terrestres se deben usar antenas parabólicas, las cuales deben de estar alineadas, entre mayor sea la altura mayor alcance </w:t>
       </w:r>
-      <w:proofErr w:type="spellStart"/>
-      <w:r>
-        <w:t>tendra</w:t>
-      </w:r>
-      <w:proofErr w:type="spellEnd"/>
+      <w:r>
+        <w:t>tendrá</w:t>
+      </w:r>
       <w:r>
         <w:t>.</w:t>
       </w:r>
@@ -3474,6 +3472,9 @@
       <w:r>
         <w:t>)</w:t>
       </w:r>
+      <w:r>
+        <w:t>.</w:t>
+      </w:r>
     </w:p>
     <w:p>
       <w:pPr>
@@ -4093,14 +4094,36 @@
       <w:r>
         <w:t xml:space="preserve">Ilustración </w:t>
       </w:r>
-      <w:fldSimple w:instr=" SEQ Ilustración \* ARABIC ">
-        <w:r>
-          <w:rPr>
-            <w:noProof/>
-          </w:rPr>
-          <w:t>3</w:t>
-        </w:r>
-      </w:fldSimple>
+      <w:r>
+        <w:rPr>
+          <w:noProof/>
+        </w:rPr>
+        <w:fldChar w:fldCharType="begin"/>
+      </w:r>
+      <w:r>
+        <w:rPr>
+          <w:noProof/>
+        </w:rPr>
+        <w:instrText xml:space="preserve"> SEQ Ilustración \* ARABIC </w:instrText>
+      </w:r>
+      <w:r>
+        <w:rPr>
+          <w:noProof/>
+        </w:rPr>
+        <w:fldChar w:fldCharType="separate"/>
+      </w:r>
+      <w:r>
+        <w:rPr>
+          <w:noProof/>
+        </w:rPr>
+        <w:t>3</w:t>
+      </w:r>
+      <w:r>
+        <w:rPr>
+          <w:noProof/>
+        </w:rPr>
+        <w:fldChar w:fldCharType="end"/>
+      </w:r>
       <w:r>
         <w:t xml:space="preserve"> </w:t>
       </w:r>
@@ -4174,14 +4197,36 @@
       <w:r>
         <w:t xml:space="preserve">Ilustración </w:t>
       </w:r>
-      <w:fldSimple w:instr=" SEQ Ilustración \* ARABIC ">
-        <w:r>
-          <w:rPr>
-            <w:noProof/>
-          </w:rPr>
-          <w:t>4</w:t>
-        </w:r>
-      </w:fldSimple>
+      <w:r>
+        <w:rPr>
+          <w:noProof/>
+        </w:rPr>
+        <w:fldChar w:fldCharType="begin"/>
+      </w:r>
+      <w:r>
+        <w:rPr>
+          <w:noProof/>
+        </w:rPr>
+        <w:instrText xml:space="preserve"> SEQ Ilustración \* ARABIC </w:instrText>
+      </w:r>
+      <w:r>
+        <w:rPr>
+          <w:noProof/>
+        </w:rPr>
+        <w:fldChar w:fldCharType="separate"/>
+      </w:r>
+      <w:r>
+        <w:rPr>
+          <w:noProof/>
+        </w:rPr>
+        <w:t>4</w:t>
+      </w:r>
+      <w:r>
+        <w:rPr>
+          <w:noProof/>
+        </w:rPr>
+        <w:fldChar w:fldCharType="end"/>
+      </w:r>
       <w:r>
         <w:t xml:space="preserve"> Núcleo y revestimiento</w:t>
       </w:r>
@@ -4254,14 +4299,36 @@
       <w:r>
         <w:t xml:space="preserve">Ilustración </w:t>
       </w:r>
-      <w:fldSimple w:instr=" SEQ Ilustración \* ARABIC ">
-        <w:r>
-          <w:rPr>
-            <w:noProof/>
-          </w:rPr>
-          <w:t>5</w:t>
-        </w:r>
-      </w:fldSimple>
+      <w:r>
+        <w:rPr>
+          <w:noProof/>
+        </w:rPr>
+        <w:fldChar w:fldCharType="begin"/>
+      </w:r>
+      <w:r>
+        <w:rPr>
+          <w:noProof/>
+        </w:rPr>
+        <w:instrText xml:space="preserve"> SEQ Ilustración \* ARABIC </w:instrText>
+      </w:r>
+      <w:r>
+        <w:rPr>
+          <w:noProof/>
+        </w:rPr>
+        <w:fldChar w:fldCharType="separate"/>
+      </w:r>
+      <w:r>
+        <w:rPr>
+          <w:noProof/>
+        </w:rPr>
+        <w:t>5</w:t>
+      </w:r>
+      <w:r>
+        <w:rPr>
+          <w:noProof/>
+        </w:rPr>
+        <w:fldChar w:fldCharType="end"/>
+      </w:r>
       <w:r>
         <w:t xml:space="preserve"> Enlace de  datos de fibra </w:t>
       </w:r>
@@ -4322,13 +4389,7 @@
         <w:rPr>
           <w:color w:val="000000"/>
         </w:rPr>
-        <w:t>Se usan</w:t>
-      </w:r>
-      <w:r>
-        <w:rPr>
-          <w:color w:val="000000"/>
-        </w:rPr>
-        <w:t xml:space="preserve"> cuatro tipos de fuentes: </w:t>
+        <w:t xml:space="preserve">Se usan cuatro tipos de fuentes: </w:t>
       </w:r>
     </w:p>
     <w:p>
@@ -4361,33 +4422,21 @@
         <w:rPr>
           <w:color w:val="000000"/>
         </w:rPr>
-        <w:t>L</w:t>
-      </w:r>
+        <w:t xml:space="preserve">Láser </w:t>
+      </w:r>
+      <w:proofErr w:type="spellStart"/>
       <w:r>
         <w:rPr>
           <w:color w:val="000000"/>
         </w:rPr>
-        <w:t xml:space="preserve">áser </w:t>
-      </w:r>
-      <w:proofErr w:type="spellStart"/>
+        <w:t>fabry-perot</w:t>
+      </w:r>
+      <w:proofErr w:type="spellEnd"/>
       <w:r>
         <w:rPr>
           <w:color w:val="000000"/>
         </w:rPr>
-        <w:t>fabry-perot</w:t>
-      </w:r>
-      <w:proofErr w:type="spellEnd"/>
-      <w:r>
-        <w:rPr>
-          <w:color w:val="000000"/>
-        </w:rPr>
-        <w:t xml:space="preserve"> </w:t>
-      </w:r>
-      <w:r>
-        <w:rPr>
-          <w:color w:val="000000"/>
-        </w:rPr>
-        <w:t xml:space="preserve">(FP), </w:t>
+        <w:t xml:space="preserve"> (FP), </w:t>
       </w:r>
     </w:p>
     <w:p>
@@ -4520,14 +4569,36 @@
       <w:r>
         <w:t xml:space="preserve">Ilustración </w:t>
       </w:r>
-      <w:fldSimple w:instr=" SEQ Ilustración \* ARABIC ">
-        <w:r>
-          <w:rPr>
-            <w:noProof/>
-          </w:rPr>
-          <w:t>6</w:t>
-        </w:r>
-      </w:fldSimple>
+      <w:r>
+        <w:rPr>
+          <w:noProof/>
+        </w:rPr>
+        <w:fldChar w:fldCharType="begin"/>
+      </w:r>
+      <w:r>
+        <w:rPr>
+          <w:noProof/>
+        </w:rPr>
+        <w:instrText xml:space="preserve"> SEQ Ilustración \* ARABIC </w:instrText>
+      </w:r>
+      <w:r>
+        <w:rPr>
+          <w:noProof/>
+        </w:rPr>
+        <w:fldChar w:fldCharType="separate"/>
+      </w:r>
+      <w:r>
+        <w:rPr>
+          <w:noProof/>
+        </w:rPr>
+        <w:t>6</w:t>
+      </w:r>
+      <w:r>
+        <w:rPr>
+          <w:noProof/>
+        </w:rPr>
+        <w:fldChar w:fldCharType="end"/>
+      </w:r>
       <w:r>
         <w:t xml:space="preserve"> Semiconductores de fibra </w:t>
       </w:r>
@@ -4535,8 +4606,6 @@
       <w:r>
         <w:t>optica</w:t>
       </w:r>
-      <w:bookmarkStart w:id="0" w:name="_GoBack"/>
-      <w:bookmarkEnd w:id="0"/>
       <w:proofErr w:type="spellEnd"/>
     </w:p>
     <w:p>
@@ -4602,14 +4671,36 @@
       <w:r>
         <w:t xml:space="preserve">Ilustración </w:t>
       </w:r>
-      <w:fldSimple w:instr=" SEQ Ilustración \* ARABIC ">
-        <w:r>
-          <w:rPr>
-            <w:noProof/>
-          </w:rPr>
-          <w:t>7</w:t>
-        </w:r>
-      </w:fldSimple>
+      <w:r>
+        <w:rPr>
+          <w:noProof/>
+        </w:rPr>
+        <w:fldChar w:fldCharType="begin"/>
+      </w:r>
+      <w:r>
+        <w:rPr>
+          <w:noProof/>
+        </w:rPr>
+        <w:instrText xml:space="preserve"> SEQ Ilustración \* ARABIC </w:instrText>
+      </w:r>
+      <w:r>
+        <w:rPr>
+          <w:noProof/>
+        </w:rPr>
+        <w:fldChar w:fldCharType="separate"/>
+      </w:r>
+      <w:r>
+        <w:rPr>
+          <w:noProof/>
+        </w:rPr>
+        <w:t>7</w:t>
+      </w:r>
+      <w:r>
+        <w:rPr>
+          <w:noProof/>
+        </w:rPr>
+        <w:fldChar w:fldCharType="end"/>
+      </w:r>
       <w:r>
         <w:t xml:space="preserve"> Especificaciones </w:t>
       </w:r>
@@ -4801,6 +4892,8 @@
       <w:r>
         <w:t xml:space="preserve"> </w:t>
       </w:r>
+      <w:bookmarkStart w:id="0" w:name="_GoBack"/>
+      <w:bookmarkEnd w:id="0"/>
     </w:p>
     <w:sectPr>
       <w:pgSz w:w="12240" w:h="15840"/>

</xml_diff>